<commit_message>
Before being mid level developer
</commit_message>
<xml_diff>
--- a/Cover Letter.docx
+++ b/Cover Letter.docx
@@ -3,15 +3,6 @@
 <w:document xmlns:wpc="http://schemas.microsoft.com/office/word/2010/wordprocessingCanvas" xmlns:cx="http://schemas.microsoft.com/office/drawing/2014/chartex" xmlns:cx1="http://schemas.microsoft.com/office/drawing/2015/9/8/chartex" xmlns:cx2="http://schemas.microsoft.com/office/drawing/2015/10/21/chartex" xmlns:cx3="http://schemas.microsoft.com/office/drawing/2016/5/9/chartex" xmlns:cx4="http://schemas.microsoft.com/office/drawing/2016/5/10/chartex" xmlns:cx5="http://schemas.microsoft.com/office/drawing/2016/5/11/chartex" xmlns:cx6="http://schemas.microsoft.com/office/drawing/2016/5/12/chartex" xmlns:cx7="http://schemas.microsoft.com/office/drawing/2016/5/13/chartex" xmlns:cx8="http://schemas.microsoft.com/office/drawing/2016/5/14/chartex" xmlns:mc="http://schemas.openxmlformats.org/markup-compatibility/2006" xmlns:aink="http://schemas.microsoft.com/office/drawing/2016/ink" xmlns:am3d="http://schemas.microsoft.com/office/drawing/2017/model3d" xmlns:o="urn:schemas-microsoft-com:office:office" xmlns:oel="http://schemas.microsoft.com/office/2019/extlst" xmlns:r="http://schemas.openxmlformats.org/officeDocument/2006/relationships" xmlns:m="http://schemas.openxmlformats.org/officeDocument/2006/math" xmlns:v="urn:schemas-microsoft-com:vml" xmlns:wp14="http://schemas.microsoft.com/office/word/2010/wordprocessingDrawing" xmlns:wp="http://schemas.openxmlformats.org/drawingml/2006/wordprocessingDrawing" xmlns:w10="urn:schemas-microsoft-com:office:word" xmlns:w="http://schemas.openxmlformats.org/wordprocessingml/2006/main" xmlns:w14="http://schemas.microsoft.com/office/word/2010/wordml" xmlns:w15="http://schemas.microsoft.com/office/word/2012/wordml" xmlns:w16cex="http://schemas.microsoft.com/office/word/2018/wordml/cex" xmlns:w16cid="http://schemas.microsoft.com/office/word/2016/wordml/cid" xmlns:w16="http://schemas.microsoft.com/office/word/2018/wordml" xmlns:w16sdtdh="http://schemas.microsoft.com/office/word/2020/wordml/sdtdatahash" xmlns:w16se="http://schemas.microsoft.com/office/word/2015/wordml/symex" xmlns:wpg="http://schemas.microsoft.com/office/word/2010/wordprocessingGroup" xmlns:wpi="http://schemas.microsoft.com/office/word/2010/wordprocessingInk" xmlns:wne="http://schemas.microsoft.com/office/word/2006/wordml" xmlns:wps="http://schemas.microsoft.com/office/word/2010/wordprocessingShape" mc:Ignorable="w14 w15 w16se w16cid w16 w16cex w16sdtdh wp14">
   <w:body>
     <w:p>
-      <w:pPr>
-        <w:rPr>
-          <w:b/>
-          <w:bCs/>
-          <w:sz w:val="40"/>
-          <w:szCs w:val="40"/>
-          <w:u w:val="single"/>
-        </w:rPr>
-      </w:pPr>
       <w:r>
         <w:tab/>
       </w:r>
@@ -27,17 +18,6 @@
       </w:r>
     </w:p>
     <w:p>
-      <w:pPr>
-        <w:ind w:left="5760" w:firstLine="720"/>
-      </w:pPr>
-      <w:r>
-        <w:t>Date:</w:t>
-      </w:r>
-      <w:r>
-        <w:t xml:space="preserve"> 8 Aug 2022</w:t>
-      </w:r>
-    </w:p>
-    <w:p>
       <w:r>
         <w:t>Dear Sir/Mam,</w:t>
       </w:r>
@@ -150,25 +130,16 @@
         <w:ind w:left="851"/>
       </w:pPr>
       <w:r>
-        <w:t>Initial 1</w:t>
-      </w:r>
-      <w:r>
-        <w:t xml:space="preserve"> month</w:t>
-      </w:r>
-      <w:r>
-        <w:t xml:space="preserve"> or may be even 2 months </w:t>
-      </w:r>
-      <w:r>
-        <w:t xml:space="preserve">Salary </w:t>
-      </w:r>
-      <w:r>
-        <w:t>to adapt to the company :</w:t>
-      </w:r>
-      <w:r>
-        <w:t xml:space="preserve"> </w:t>
-      </w:r>
-      <w:r>
-        <w:t>25k per month</w:t>
+        <w:t>Minimum/Starting Salary 2</w:t>
+      </w:r>
+      <w:r>
+        <w:t>0</w:t>
+      </w:r>
+      <w:r>
+        <w:t xml:space="preserve"> k</w:t>
+      </w:r>
+      <w:r>
+        <w:t xml:space="preserve"> -25k</w:t>
       </w:r>
     </w:p>
     <w:p>
@@ -181,66 +152,59 @@
         <w:ind w:left="851"/>
       </w:pPr>
       <w:r>
-        <w:t>A</w:t>
-      </w:r>
-      <w:r>
-        <w:t xml:space="preserve">ctual Salary as a Junior </w:t>
-      </w:r>
-      <w:r>
-        <w:t>Developer: Starting From 30k per month</w:t>
+        <w:t xml:space="preserve">Position: </w:t>
+      </w:r>
+      <w:r>
+        <w:t>Physically</w:t>
+      </w:r>
+      <w:r>
+        <w:t xml:space="preserve">, </w:t>
+      </w:r>
+      <w:r>
+        <w:t>Full Time</w:t>
+      </w:r>
+      <w:r>
+        <w:t xml:space="preserve">. </w:t>
+      </w:r>
+      <w:r>
+        <w:t xml:space="preserve">Junior </w:t>
+      </w:r>
+      <w:r>
+        <w:t>Flutter</w:t>
+      </w:r>
+      <w:r>
+        <w:t xml:space="preserve"> Developer</w:t>
+      </w:r>
+      <w:r>
+        <w:t xml:space="preserve"> (</w:t>
+      </w:r>
+      <w:r>
+        <w:t>Junior</w:t>
+      </w:r>
+      <w:r>
+        <w:t xml:space="preserve"> for </w:t>
+      </w:r>
+      <w:r>
+        <w:t xml:space="preserve">next </w:t>
+      </w:r>
+      <w:r>
+        <w:t>6 months)</w:t>
+      </w:r>
+      <w:r>
+        <w:t xml:space="preserve"> </w:t>
       </w:r>
     </w:p>
     <w:p>
       <w:pPr>
         <w:pStyle w:val="ListParagraph"/>
-        <w:numPr>
-          <w:ilvl w:val="0"/>
-          <w:numId w:val="1"/>
-        </w:numPr>
-        <w:ind w:left="851"/>
-      </w:pPr>
-      <w:r>
-        <w:t xml:space="preserve">Position: </w:t>
-      </w:r>
-      <w:r>
-        <w:t>Physically</w:t>
-      </w:r>
-      <w:r>
-        <w:t>,</w:t>
-      </w:r>
-      <w:r>
-        <w:t xml:space="preserve"> Full Time</w:t>
-      </w:r>
-      <w:r>
-        <w:t xml:space="preserve"> Flutter</w:t>
-      </w:r>
-      <w:r>
-        <w:t xml:space="preserve"> Developer</w:t>
-      </w:r>
-      <w:r>
-        <w:t xml:space="preserve"> </w:t>
-      </w:r>
+        <w:ind w:left="851" w:firstLine="589"/>
+      </w:pPr>
     </w:p>
     <w:p>
       <w:pPr>
         <w:pStyle w:val="ListParagraph"/>
-        <w:numPr>
-          <w:ilvl w:val="0"/>
-          <w:numId w:val="1"/>
-        </w:numPr>
-        <w:ind w:left="851"/>
-      </w:pPr>
-      <w:r>
-        <w:t xml:space="preserve">Working Environment: </w:t>
-      </w:r>
-      <w:r>
-        <w:t>Good Mentors</w:t>
-      </w:r>
-      <w:r>
-        <w:t>/Teammates</w:t>
-      </w:r>
-    </w:p>
-    <w:p>
+        <w:ind w:left="851" w:firstLine="589"/>
+      </w:pPr>
       <w:r>
         <w:t xml:space="preserve">And with this expectations, you can also expect me to give my best on my </w:t>
       </w:r>
@@ -415,7 +379,12 @@
       </w:r>
       <w:r>
         <w:tab/>
-        <w:t>Aradhya.1441@gmail.com</w:t>
+      </w:r>
+      <w:r>
+        <w:t>a</w:t>
+      </w:r>
+      <w:r>
+        <w:t>radhya.1441@gmail.com</w:t>
       </w:r>
     </w:p>
     <w:p>

</xml_diff>